<commit_message>
2023-03-28 arbetade med projektplanen
</commit_message>
<xml_diff>
--- a/projektplan-mall.docx
+++ b/projektplan-mall.docx
@@ -902,9 +902,15 @@
     <w:p>
       <w:pPr>
         <w:pStyle w:val="Rubrik1"/>
+        <w:rPr>
+          <w:highlight w:val="yellow"/>
+        </w:rPr>
       </w:pPr>
       <w:bookmarkStart w:id="2" w:name="_Toc7070555"/>
       <w:r>
+        <w:rPr>
+          <w:highlight w:val="yellow"/>
+        </w:rPr>
         <w:lastRenderedPageBreak/>
         <w:t>Inledning</w:t>
       </w:r>
@@ -912,12 +918,18 @@
       <w:bookmarkEnd w:id="1"/>
       <w:bookmarkEnd w:id="2"/>
       <w:r>
+        <w:rPr>
+          <w:highlight w:val="yellow"/>
+        </w:rPr>
         <w:t xml:space="preserve"> </w:t>
       </w:r>
     </w:p>
     <w:p>
       <w:bookmarkStart w:id="3" w:name="_Toc345321897"/>
       <w:r>
+        <w:rPr>
+          <w:highlight w:val="yellow"/>
+        </w:rPr>
         <w:t>Under en inledningsrubrik ska problemet som ska behandlas presenteras. I ett webbutvecklingsprojekt kan det handla om att skapa en helt ny webbsida eller en bearbetning av en redan existerande hemsida hos ett företag eller organisation. Inledningen ska även motivera varför detta projekt behövs och varför man valt ett visst område. Sätt fokus på problemet, utan problem finns ju ingen anledning att försöka förbättra. Sätt in problemet i ett sammanhang. Varför är det viktigt att göra något åt problemet? Vilka tänkbara vinster finns med att kunna göra något åt problemet?</w:t>
       </w:r>
     </w:p>
@@ -931,12 +943,21 @@
     <w:p>
       <w:pPr>
         <w:pStyle w:val="Rubrik2"/>
+        <w:rPr>
+          <w:highlight w:val="yellow"/>
+        </w:rPr>
       </w:pPr>
       <w:bookmarkStart w:id="4" w:name="_Toc7070556"/>
       <w:r>
+        <w:rPr>
+          <w:highlight w:val="yellow"/>
+        </w:rPr>
         <w:t>S</w:t>
       </w:r>
       <w:r>
+        <w:rPr>
+          <w:highlight w:val="yellow"/>
+        </w:rPr>
         <w:t>yfte</w:t>
       </w:r>
       <w:bookmarkEnd w:id="3"/>
@@ -944,6 +965,9 @@
     </w:p>
     <w:p>
       <w:r>
+        <w:rPr>
+          <w:highlight w:val="yellow"/>
+        </w:rPr>
         <w:t>I en projektplan och i många skriftliga projektredovisningar är det vanligt att syftet har en egen rubrik. Syftet beskriver kortfattat vad du vill göra och få ut av ditt projekt. Exempel på hur ett syfte kan formuleras är: ”Syftet med detta projekt är att förbättra hemsidan.se vad gäller navigeringen och strukturen”. Ett annat exempel kan vara ”Syftet med detta projekt är att jämföra olika designalternativ för restaurangen Dal Baffos nya hemsida”. Tänk på att hålla syftet konkret och så detaljerat som möjligt.</w:t>
       </w:r>
     </w:p>
@@ -970,16 +994,30 @@
     <w:p>
       <w:pPr>
         <w:pStyle w:val="Rubrik1"/>
+        <w:rPr>
+          <w:highlight w:val="yellow"/>
+        </w:rPr>
       </w:pPr>
       <w:bookmarkStart w:id="6" w:name="_Toc7070557"/>
       <w:bookmarkEnd w:id="5"/>
       <w:r>
+        <w:rPr>
+          <w:highlight w:val="yellow"/>
+        </w:rPr>
         <w:t>Metoder och verktyg</w:t>
       </w:r>
       <w:bookmarkEnd w:id="6"/>
     </w:p>
     <w:p>
-      <w:r>
+      <w:pPr>
+        <w:rPr>
+          <w:highlight w:val="yellow"/>
+        </w:rPr>
+      </w:pPr>
+      <w:r>
+        <w:rPr>
+          <w:highlight w:val="yellow"/>
+        </w:rPr>
         <w:t>Beskriv så detaljerat som möjligt vad du planerar att göra och hur du tänker gå tillväga. Försök att få med</w:t>
       </w:r>
     </w:p>
@@ -990,11 +1028,20 @@
           <w:ilvl w:val="0"/>
           <w:numId w:val="12"/>
         </w:numPr>
-      </w:pPr>
-      <w:r>
+        <w:rPr>
+          <w:highlight w:val="yellow"/>
+        </w:rPr>
+      </w:pPr>
+      <w:r>
+        <w:rPr>
+          <w:highlight w:val="yellow"/>
+        </w:rPr>
         <w:t>Tekniker</w:t>
       </w:r>
       <w:r>
+        <w:rPr>
+          <w:highlight w:val="yellow"/>
+        </w:rPr>
         <w:t xml:space="preserve"> (HTML, CSS, JavaScript, ASP.NET, SQL Server osv.)</w:t>
       </w:r>
     </w:p>
@@ -1005,11 +1052,20 @@
           <w:ilvl w:val="0"/>
           <w:numId w:val="12"/>
         </w:numPr>
-      </w:pPr>
-      <w:r>
+        <w:rPr>
+          <w:highlight w:val="yellow"/>
+        </w:rPr>
+      </w:pPr>
+      <w:r>
+        <w:rPr>
+          <w:highlight w:val="yellow"/>
+        </w:rPr>
         <w:t>Bibliotek/ramverk</w:t>
       </w:r>
       <w:r>
+        <w:rPr>
+          <w:highlight w:val="yellow"/>
+        </w:rPr>
         <w:t xml:space="preserve"> (jQuery, Bootstrap, Chart.js osv.)</w:t>
       </w:r>
     </w:p>
@@ -1020,11 +1076,20 @@
           <w:ilvl w:val="0"/>
           <w:numId w:val="12"/>
         </w:numPr>
-      </w:pPr>
-      <w:r>
+        <w:rPr>
+          <w:highlight w:val="yellow"/>
+        </w:rPr>
+      </w:pPr>
+      <w:r>
+        <w:rPr>
+          <w:highlight w:val="yellow"/>
+        </w:rPr>
         <w:t>Programvaror</w:t>
       </w:r>
       <w:r>
+        <w:rPr>
+          <w:highlight w:val="yellow"/>
+        </w:rPr>
         <w:t xml:space="preserve"> (VS, VS Code, Photoshop, Indesign osv.)</w:t>
       </w:r>
     </w:p>
@@ -1035,11 +1100,20 @@
           <w:ilvl w:val="0"/>
           <w:numId w:val="12"/>
         </w:numPr>
-      </w:pPr>
-      <w:r>
+        <w:rPr>
+          <w:highlight w:val="yellow"/>
+        </w:rPr>
+      </w:pPr>
+      <w:r>
+        <w:rPr>
+          <w:highlight w:val="yellow"/>
+        </w:rPr>
         <w:t>Verktyg</w:t>
       </w:r>
       <w:r>
+        <w:rPr>
+          <w:highlight w:val="yellow"/>
+        </w:rPr>
         <w:t xml:space="preserve"> (Minifier eller modifiera Bootstrap med npm t.ex.)</w:t>
       </w:r>
     </w:p>
@@ -1050,26 +1124,187 @@
           <w:ilvl w:val="0"/>
           <w:numId w:val="12"/>
         </w:numPr>
-      </w:pPr>
-      <w:r>
+        <w:rPr>
+          <w:highlight w:val="yellow"/>
+        </w:rPr>
+      </w:pPr>
+      <w:r>
+        <w:rPr>
+          <w:highlight w:val="yellow"/>
+        </w:rPr>
         <w:t>Onlineresurser (om du fastnar, var letar du information?)</w:t>
       </w:r>
     </w:p>
     <w:p>
       <w:r>
+        <w:rPr>
+          <w:highlight w:val="yellow"/>
+        </w:rPr>
         <w:t xml:space="preserve">Beskriv detaljerat vad du tänker göra. Andra skall av din beskrivning förstå precis vad du tänker göra. Var konkret, inte generell eller svävande. Detta avsnitt är viktigare än man tror! Man kan </w:t>
       </w:r>
       <w:r>
+        <w:rPr>
+          <w:highlight w:val="yellow"/>
+        </w:rPr>
         <w:lastRenderedPageBreak/>
         <w:t>också under metodrubriken passa på att kritisera och värdera källorna som man tänker använda sig av och motivera varför.</w:t>
       </w:r>
     </w:p>
     <w:p>
       <w:r>
-        <w:t xml:space="preserve">Tekniker: Webbsidan kommer att använda sig av HTML för att skriva koden och lägga in alla bilder, videor och sådant i hemsidan. CSS kommer att användas för att justera layouten på hemsidan och dess utseende i form av färger på hemsidan, fonter på texter, layouten på hemsidan i form av grid och att se till att hemsidan blir anpassad till olika </w:t>
+        <w:t xml:space="preserve">Tekniker: </w:t>
+      </w:r>
+    </w:p>
+    <w:p>
+      <w:r>
+        <w:t>Webbsidan kommer att använda sig av</w:t>
+      </w:r>
+      <w:r>
+        <w:t>:</w:t>
+      </w:r>
+    </w:p>
+    <w:p>
+      <w:pPr>
+        <w:pStyle w:val="Liststycke"/>
+        <w:numPr>
+          <w:ilvl w:val="0"/>
+          <w:numId w:val="13"/>
+        </w:numPr>
+      </w:pPr>
+      <w:r>
+        <w:t xml:space="preserve">HTML för att skriva koden och lägga in alla bilder, videor och sådant i hemsidan. </w:t>
+      </w:r>
+    </w:p>
+    <w:p>
+      <w:pPr>
+        <w:pStyle w:val="Liststycke"/>
+        <w:numPr>
+          <w:ilvl w:val="0"/>
+          <w:numId w:val="13"/>
+        </w:numPr>
+      </w:pPr>
+      <w:r>
+        <w:t>CSS kommer att användas för att justera layouten på hemsidan och dess utseende i form av färger på hemsidan, fonter på texter, layouten på hemsidan</w:t>
+      </w:r>
+      <w:r>
+        <w:t xml:space="preserve"> kommer att utvecklas</w:t>
+      </w:r>
+      <w:r>
+        <w:t xml:space="preserve"> i form av grid och att se till att hemsidan blir anpassad till olika </w:t>
       </w:r>
       <w:r>
         <w:t>plattformar osv.</w:t>
+      </w:r>
+      <w:r>
+        <w:t xml:space="preserve"> </w:t>
+      </w:r>
+    </w:p>
+    <w:p>
+      <w:pPr>
+        <w:pStyle w:val="Liststycke"/>
+        <w:numPr>
+          <w:ilvl w:val="0"/>
+          <w:numId w:val="13"/>
+        </w:numPr>
+      </w:pPr>
+      <w:r>
+        <w:t xml:space="preserve">JavaScript används för att lägga till webbtillämpningar och liknande, såsom en fällbar menyknapp </w:t>
+      </w:r>
+      <w:r>
+        <w:t>i headern osv.</w:t>
+      </w:r>
+    </w:p>
+    <w:p>
+      <w:r>
+        <w:t>Bibliotek/ramverk:</w:t>
+      </w:r>
+    </w:p>
+    <w:p>
+      <w:pPr>
+        <w:pStyle w:val="Liststycke"/>
+        <w:numPr>
+          <w:ilvl w:val="0"/>
+          <w:numId w:val="14"/>
+        </w:numPr>
+      </w:pPr>
+      <w:r>
+        <w:t xml:space="preserve">Hemsidan skall försöka använda sig så lite av tillgängliga </w:t>
+      </w:r>
+      <w:r>
+        <w:t>bibliotek</w:t>
+      </w:r>
+      <w:r>
+        <w:t xml:space="preserve"> eller ramverk som möjligt för att inte förtrycka friheten genom att utforska eget hur hemsidan ska se ut men kommer fortfarande att använda sig av Bootstrap och Chart.js för inspiration och ett enklare sätt att lösa problem med koden.</w:t>
+      </w:r>
+    </w:p>
+    <w:p>
+      <w:r>
+        <w:t>Programvaror:</w:t>
+      </w:r>
+    </w:p>
+    <w:p>
+      <w:pPr>
+        <w:pStyle w:val="Liststycke"/>
+        <w:numPr>
+          <w:ilvl w:val="0"/>
+          <w:numId w:val="14"/>
+        </w:numPr>
+      </w:pPr>
+      <w:r>
+        <w:t xml:space="preserve">Visual studio code kommer att användas för att skriv </w:t>
+      </w:r>
+      <w:r>
+        <w:t>allt programmeringsspråk</w:t>
+      </w:r>
+      <w:r>
+        <w:t xml:space="preserve"> för hemsidan</w:t>
+      </w:r>
+    </w:p>
+    <w:p>
+      <w:pPr>
+        <w:pStyle w:val="Liststycke"/>
+        <w:numPr>
+          <w:ilvl w:val="0"/>
+          <w:numId w:val="14"/>
+        </w:numPr>
+      </w:pPr>
+      <w:r>
+        <w:t>Photoshop kommer att användas för att både tillverka mallen för hemsidan men även också justera, ändra och anpassa bilder som kommer att användas för hemsidan storleksmässigt osv.</w:t>
+      </w:r>
+    </w:p>
+    <w:p>
+      <w:r>
+        <w:t>Onlineresurser:</w:t>
+      </w:r>
+    </w:p>
+    <w:p>
+      <w:pPr>
+        <w:pStyle w:val="Liststycke"/>
+        <w:numPr>
+          <w:ilvl w:val="0"/>
+          <w:numId w:val="15"/>
+        </w:numPr>
+      </w:pPr>
+      <w:r>
+        <w:t xml:space="preserve">Vår underbara lärare </w:t>
+      </w:r>
+      <w:r>
+        <w:t>Andrew och hans uppgifter kommer jag ta vara och använda mig av på lektionerna när både av oss är närvarande.</w:t>
+      </w:r>
+    </w:p>
+    <w:p>
+      <w:pPr>
+        <w:pStyle w:val="Liststycke"/>
+        <w:numPr>
+          <w:ilvl w:val="0"/>
+          <w:numId w:val="15"/>
+        </w:numPr>
+      </w:pPr>
+      <w:r>
+        <w:t xml:space="preserve">Utöver Andrew kommer jag främst använda mig av sökmotorn Google för att leda upp och söka efter olika problem som uppstår med min kod men främst kommer jag att använda mig av hemsidan W3schools och andra dokumentationer angående </w:t>
+      </w:r>
+      <w:r>
+        <w:t>möjliga problem.</w:t>
       </w:r>
     </w:p>
     <w:p/>
@@ -1078,38 +1313,75 @@
     <w:p>
       <w:pPr>
         <w:pStyle w:val="Rubrik2"/>
+        <w:rPr>
+          <w:highlight w:val="yellow"/>
+        </w:rPr>
       </w:pPr>
       <w:bookmarkStart w:id="7" w:name="_Toc7070558"/>
       <w:r>
+        <w:rPr>
+          <w:highlight w:val="yellow"/>
+        </w:rPr>
         <w:t>Avgränsningar</w:t>
       </w:r>
       <w:bookmarkEnd w:id="7"/>
     </w:p>
     <w:p>
       <w:r>
-        <w:t>En kort rubrik som förtydligar vad projektet inte skall innehålla eller leverera. Denna rubrik kan vara bra så att det inte blir några missförstånd mellan utvecklare och beställare. Det skulle t.ex. kunna handla om att ”I projektet ingår inte publicering av webbsida på en server och inte heller tillhandahållande av domän”. I fallet med er som inte läser Webbserverprogrammering 1 skulle man kunna ha något i stil med ”Formuläret som ska finnas på kontaktsidan kommer bara utvecklas på klientsidan och data som skickas kommer alltså inte att behandlas på något sätt”.</w:t>
+        <w:rPr>
+          <w:highlight w:val="yellow"/>
+        </w:rPr>
+        <w:t xml:space="preserve">En kort rubrik som förtydligar vad projektet inte skall innehålla eller leverera. Denna rubrik kan vara bra så att det inte blir några missförstånd mellan utvecklare och beställare. Det skulle t.ex. kunna handla om att ”I projektet ingår inte publicering av webbsida på en server och inte heller tillhandahållande av domän”. I fallet med er som inte läser Webbserverprogrammering 1 skulle man kunna ha något i stil med ”Formuläret som ska finnas på kontaktsidan kommer </w:t>
+      </w:r>
+      <w:r>
+        <w:rPr>
+          <w:highlight w:val="yellow"/>
+        </w:rPr>
+        <w:lastRenderedPageBreak/>
+        <w:t>bara utvecklas på klientsidan och data som skickas kommer alltså inte att behandlas på något sätt”.</w:t>
       </w:r>
     </w:p>
+    <w:p/>
     <w:p>
       <w:pPr>
         <w:pStyle w:val="Rubrik2"/>
+        <w:rPr>
+          <w:highlight w:val="yellow"/>
+        </w:rPr>
       </w:pPr>
       <w:bookmarkStart w:id="8" w:name="_Toc7070559"/>
       <w:r>
+        <w:rPr>
+          <w:highlight w:val="yellow"/>
+        </w:rPr>
         <w:t>Potentiella problem</w:t>
       </w:r>
       <w:bookmarkEnd w:id="8"/>
     </w:p>
     <w:p>
-      <w:r>
+      <w:pPr>
+        <w:rPr>
+          <w:highlight w:val="yellow"/>
+        </w:rPr>
+      </w:pPr>
+      <w:r>
+        <w:rPr>
+          <w:highlight w:val="yellow"/>
+        </w:rPr>
         <w:t>Är det något i ditt planerade projekt som du för tillfället inte är riktigt säker på hur du ska lösa? Vilket är det största hotet för att du inte ska lyckas med ditt projekt?</w:t>
       </w:r>
       <w:r>
+        <w:rPr>
+          <w:highlight w:val="yellow"/>
+        </w:rPr>
         <w:t xml:space="preserve"> Tid, omfattning, svårighetsgrad eller något annat?</w:t>
       </w:r>
     </w:p>
     <w:p>
       <w:r>
+        <w:rPr>
+          <w:highlight w:val="yellow"/>
+        </w:rPr>
         <w:t>Om ett problem uppstår har du en plan för hur du kan prioritera om eller kanske en alternativ lösning?</w:t>
       </w:r>
     </w:p>
@@ -1139,11 +1411,6 @@
         <w:t>Tidsplan</w:t>
       </w:r>
       <w:bookmarkEnd w:id="10"/>
-    </w:p>
-    <w:p>
-      <w:r>
-        <w:t>Gör en enkel plan över när olika moment av ditt projekt skall vara klart.</w:t>
-      </w:r>
     </w:p>
     <w:tbl>
       <w:tblPr>
@@ -1212,7 +1479,14 @@
             <w:cnfStyle w:val="001000000000" w:firstRow="0" w:lastRow="0" w:firstColumn="1" w:lastColumn="0" w:oddVBand="0" w:evenVBand="0" w:oddHBand="0" w:evenHBand="0" w:firstRowFirstColumn="0" w:firstRowLastColumn="0" w:lastRowFirstColumn="0" w:lastRowLastColumn="0"/>
             <w:tcW w:w="1980" w:type="dxa"/>
           </w:tcPr>
-          <w:p/>
+          <w:p>
+            <w:pPr>
+              <w:jc w:val="center"/>
+            </w:pPr>
+            <w:r>
+              <w:t>22/3</w:t>
+            </w:r>
+          </w:p>
         </w:tc>
         <w:tc>
           <w:tcPr>
@@ -1220,8 +1494,12 @@
           </w:tcPr>
           <w:p>
             <w:pPr>
+              <w:jc w:val="center"/>
               <w:cnfStyle w:val="000000100000" w:firstRow="0" w:lastRow="0" w:firstColumn="0" w:lastColumn="0" w:oddVBand="0" w:evenVBand="0" w:oddHBand="1" w:evenHBand="0" w:firstRowFirstColumn="0" w:firstRowLastColumn="0" w:lastRowFirstColumn="0" w:lastRowLastColumn="0"/>
             </w:pPr>
+            <w:r>
+              <w:t>Projektet börjas</w:t>
+            </w:r>
           </w:p>
         </w:tc>
         <w:tc>
@@ -1230,8 +1508,764 @@
           </w:tcPr>
           <w:p>
             <w:pPr>
+              <w:jc w:val="center"/>
               <w:cnfStyle w:val="000000100000" w:firstRow="0" w:lastRow="0" w:firstColumn="0" w:lastColumn="0" w:oddVBand="0" w:evenVBand="0" w:oddHBand="1" w:evenHBand="0" w:firstRowFirstColumn="0" w:firstRowLastColumn="0" w:lastRowFirstColumn="0" w:lastRowLastColumn="0"/>
             </w:pPr>
+            <w:r>
+              <w:t>Webbutveckling</w:t>
+            </w:r>
+            <w:r>
+              <w:t xml:space="preserve"> </w:t>
+            </w:r>
+            <w:r>
+              <w:t>2 projektet börjar och vi arbetar förfullt med projektplanen för att bli klara med den innan deadlinen</w:t>
+            </w:r>
+          </w:p>
+        </w:tc>
+      </w:tr>
+      <w:tr>
+        <w:tc>
+          <w:tcPr>
+            <w:cnfStyle w:val="001000000000" w:firstRow="0" w:lastRow="0" w:firstColumn="1" w:lastColumn="0" w:oddVBand="0" w:evenVBand="0" w:oddHBand="0" w:evenHBand="0" w:firstRowFirstColumn="0" w:firstRowLastColumn="0" w:lastRowFirstColumn="0" w:lastRowLastColumn="0"/>
+            <w:tcW w:w="1980" w:type="dxa"/>
+          </w:tcPr>
+          <w:p>
+            <w:pPr>
+              <w:jc w:val="center"/>
+            </w:pPr>
+            <w:r>
+              <w:t>30</w:t>
+            </w:r>
+            <w:r>
+              <w:t>/</w:t>
+            </w:r>
+            <w:r>
+              <w:t>3</w:t>
+            </w:r>
+          </w:p>
+        </w:tc>
+        <w:tc>
+          <w:tcPr>
+            <w:tcW w:w="3118" w:type="dxa"/>
+          </w:tcPr>
+          <w:p>
+            <w:pPr>
+              <w:jc w:val="center"/>
+              <w:cnfStyle w:val="000000000000" w:firstRow="0" w:lastRow="0" w:firstColumn="0" w:lastColumn="0" w:oddVBand="0" w:evenVBand="0" w:oddHBand="0" w:evenHBand="0" w:firstRowFirstColumn="0" w:firstRowLastColumn="0" w:lastRowFirstColumn="0" w:lastRowLastColumn="0"/>
+            </w:pPr>
+            <w:r>
+              <w:t>Inlämning av projektplan</w:t>
+            </w:r>
+            <w:r>
+              <w:t xml:space="preserve"> och påbörjan av grafisk manual</w:t>
+            </w:r>
+          </w:p>
+        </w:tc>
+        <w:tc>
+          <w:tcPr>
+            <w:tcW w:w="3964" w:type="dxa"/>
+          </w:tcPr>
+          <w:p>
+            <w:pPr>
+              <w:jc w:val="center"/>
+              <w:cnfStyle w:val="000000000000" w:firstRow="0" w:lastRow="0" w:firstColumn="0" w:lastColumn="0" w:oddVBand="0" w:evenVBand="0" w:oddHBand="0" w:evenHBand="0" w:firstRowFirstColumn="0" w:firstRowLastColumn="0" w:lastRowFirstColumn="0" w:lastRowLastColumn="0"/>
+            </w:pPr>
+            <w:r>
+              <w:t xml:space="preserve">Bli klar med projektplanen och börja lite med den grafiska manualen genom att </w:t>
+            </w:r>
+            <w:r>
+              <w:t>leda runt och hitta inspiration angående dess layout.</w:t>
+            </w:r>
+          </w:p>
+        </w:tc>
+      </w:tr>
+      <w:tr>
+        <w:trPr>
+          <w:cnfStyle w:val="000000100000" w:firstRow="0" w:lastRow="0" w:firstColumn="0" w:lastColumn="0" w:oddVBand="0" w:evenVBand="0" w:oddHBand="1" w:evenHBand="0" w:firstRowFirstColumn="0" w:firstRowLastColumn="0" w:lastRowFirstColumn="0" w:lastRowLastColumn="0"/>
+        </w:trPr>
+        <w:tc>
+          <w:tcPr>
+            <w:cnfStyle w:val="001000000000" w:firstRow="0" w:lastRow="0" w:firstColumn="1" w:lastColumn="0" w:oddVBand="0" w:evenVBand="0" w:oddHBand="0" w:evenHBand="0" w:firstRowFirstColumn="0" w:firstRowLastColumn="0" w:lastRowFirstColumn="0" w:lastRowLastColumn="0"/>
+            <w:tcW w:w="1980" w:type="dxa"/>
+          </w:tcPr>
+          <w:p>
+            <w:pPr>
+              <w:jc w:val="center"/>
+            </w:pPr>
+            <w:r>
+              <w:t>31</w:t>
+            </w:r>
+            <w:r>
+              <w:t>/</w:t>
+            </w:r>
+            <w:r>
+              <w:t>3</w:t>
+            </w:r>
+          </w:p>
+        </w:tc>
+        <w:tc>
+          <w:tcPr>
+            <w:tcW w:w="3118" w:type="dxa"/>
+          </w:tcPr>
+          <w:p>
+            <w:pPr>
+              <w:jc w:val="center"/>
+              <w:cnfStyle w:val="000000100000" w:firstRow="0" w:lastRow="0" w:firstColumn="0" w:lastColumn="0" w:oddVBand="0" w:evenVBand="0" w:oddHBand="1" w:evenHBand="0" w:firstRowFirstColumn="0" w:firstRowLastColumn="0" w:lastRowFirstColumn="0" w:lastRowLastColumn="0"/>
+            </w:pPr>
+            <w:r>
+              <w:t>Fortsättning grafisk</w:t>
+            </w:r>
+            <w:r>
+              <w:t xml:space="preserve"> manual</w:t>
+            </w:r>
+          </w:p>
+        </w:tc>
+        <w:tc>
+          <w:tcPr>
+            <w:tcW w:w="3964" w:type="dxa"/>
+          </w:tcPr>
+          <w:p>
+            <w:pPr>
+              <w:jc w:val="center"/>
+              <w:cnfStyle w:val="000000100000" w:firstRow="0" w:lastRow="0" w:firstColumn="0" w:lastColumn="0" w:oddVBand="0" w:evenVBand="0" w:oddHBand="1" w:evenHBand="0" w:firstRowFirstColumn="0" w:firstRowLastColumn="0" w:lastRowFirstColumn="0" w:lastRowLastColumn="0"/>
+            </w:pPr>
+            <w:r>
+              <w:t>Få fram en skiss</w:t>
+            </w:r>
+            <w:r>
+              <w:t xml:space="preserve"> av hemsidan </w:t>
+            </w:r>
+            <w:r>
+              <w:t xml:space="preserve">genom </w:t>
+            </w:r>
+            <w:r>
+              <w:t xml:space="preserve">digitalt </w:t>
+            </w:r>
+            <w:r>
+              <w:t>hjälpmedel såsom</w:t>
+            </w:r>
+            <w:r>
+              <w:t xml:space="preserve"> Photoshop eller </w:t>
+            </w:r>
+            <w:r>
+              <w:t xml:space="preserve">möjligtvis </w:t>
+            </w:r>
+            <w:r>
+              <w:t>med papper och penna.</w:t>
+            </w:r>
+          </w:p>
+        </w:tc>
+      </w:tr>
+      <w:tr>
+        <w:tc>
+          <w:tcPr>
+            <w:cnfStyle w:val="001000000000" w:firstRow="0" w:lastRow="0" w:firstColumn="1" w:lastColumn="0" w:oddVBand="0" w:evenVBand="0" w:oddHBand="0" w:evenHBand="0" w:firstRowFirstColumn="0" w:firstRowLastColumn="0" w:lastRowFirstColumn="0" w:lastRowLastColumn="0"/>
+            <w:tcW w:w="1980" w:type="dxa"/>
+          </w:tcPr>
+          <w:p>
+            <w:pPr>
+              <w:jc w:val="center"/>
+            </w:pPr>
+            <w:r>
+              <w:t>4</w:t>
+            </w:r>
+            <w:r>
+              <w:t>/4</w:t>
+            </w:r>
+          </w:p>
+        </w:tc>
+        <w:tc>
+          <w:tcPr>
+            <w:tcW w:w="3118" w:type="dxa"/>
+          </w:tcPr>
+          <w:p>
+            <w:pPr>
+              <w:jc w:val="center"/>
+              <w:cnfStyle w:val="000000000000" w:firstRow="0" w:lastRow="0" w:firstColumn="0" w:lastColumn="0" w:oddVBand="0" w:evenVBand="0" w:oddHBand="0" w:evenHBand="0" w:firstRowFirstColumn="0" w:firstRowLastColumn="0" w:lastRowFirstColumn="0" w:lastRowLastColumn="0"/>
+            </w:pPr>
+            <w:r>
+              <w:t>Fortsättning grafisk manual</w:t>
+            </w:r>
+          </w:p>
+        </w:tc>
+        <w:tc>
+          <w:tcPr>
+            <w:tcW w:w="3964" w:type="dxa"/>
+          </w:tcPr>
+          <w:p>
+            <w:pPr>
+              <w:jc w:val="center"/>
+              <w:cnfStyle w:val="000000000000" w:firstRow="0" w:lastRow="0" w:firstColumn="0" w:lastColumn="0" w:oddVBand="0" w:evenVBand="0" w:oddHBand="0" w:evenHBand="0" w:firstRowFirstColumn="0" w:firstRowLastColumn="0" w:lastRowFirstColumn="0" w:lastRowLastColumn="0"/>
+            </w:pPr>
+            <w:r>
+              <w:t>Ta reda på målgruppen och färgtemat som råder hemsidan</w:t>
+            </w:r>
+          </w:p>
+        </w:tc>
+      </w:tr>
+      <w:tr>
+        <w:trPr>
+          <w:cnfStyle w:val="000000100000" w:firstRow="0" w:lastRow="0" w:firstColumn="0" w:lastColumn="0" w:oddVBand="0" w:evenVBand="0" w:oddHBand="1" w:evenHBand="0" w:firstRowFirstColumn="0" w:firstRowLastColumn="0" w:lastRowFirstColumn="0" w:lastRowLastColumn="0"/>
+        </w:trPr>
+        <w:tc>
+          <w:tcPr>
+            <w:cnfStyle w:val="001000000000" w:firstRow="0" w:lastRow="0" w:firstColumn="1" w:lastColumn="0" w:oddVBand="0" w:evenVBand="0" w:oddHBand="0" w:evenHBand="0" w:firstRowFirstColumn="0" w:firstRowLastColumn="0" w:lastRowFirstColumn="0" w:lastRowLastColumn="0"/>
+            <w:tcW w:w="1980" w:type="dxa"/>
+          </w:tcPr>
+          <w:p>
+            <w:pPr>
+              <w:jc w:val="center"/>
+            </w:pPr>
+            <w:r>
+              <w:t>7</w:t>
+            </w:r>
+            <w:r>
+              <w:t>/4</w:t>
+            </w:r>
+          </w:p>
+        </w:tc>
+        <w:tc>
+          <w:tcPr>
+            <w:tcW w:w="3118" w:type="dxa"/>
+          </w:tcPr>
+          <w:p>
+            <w:pPr>
+              <w:jc w:val="center"/>
+              <w:cnfStyle w:val="000000100000" w:firstRow="0" w:lastRow="0" w:firstColumn="0" w:lastColumn="0" w:oddVBand="0" w:evenVBand="0" w:oddHBand="1" w:evenHBand="0" w:firstRowFirstColumn="0" w:firstRowLastColumn="0" w:lastRowFirstColumn="0" w:lastRowLastColumn="0"/>
+            </w:pPr>
+            <w:r>
+              <w:t>Inlämning grafisk manual</w:t>
+            </w:r>
+          </w:p>
+        </w:tc>
+        <w:tc>
+          <w:tcPr>
+            <w:tcW w:w="3964" w:type="dxa"/>
+          </w:tcPr>
+          <w:p>
+            <w:pPr>
+              <w:jc w:val="center"/>
+              <w:cnfStyle w:val="000000100000" w:firstRow="0" w:lastRow="0" w:firstColumn="0" w:lastColumn="0" w:oddVBand="0" w:evenVBand="0" w:oddHBand="1" w:evenHBand="0" w:firstRowFirstColumn="0" w:firstRowLastColumn="0" w:lastRowFirstColumn="0" w:lastRowLastColumn="0"/>
+            </w:pPr>
+            <w:r>
+              <w:t>B</w:t>
+            </w:r>
+            <w:r>
+              <w:t>li klar med den grafiska manualen genom att ha gjort klart målgruppen, färgtemat och skissen angående hemsidan</w:t>
+            </w:r>
+          </w:p>
+        </w:tc>
+      </w:tr>
+      <w:tr>
+        <w:tc>
+          <w:tcPr>
+            <w:cnfStyle w:val="001000000000" w:firstRow="0" w:lastRow="0" w:firstColumn="1" w:lastColumn="0" w:oddVBand="0" w:evenVBand="0" w:oddHBand="0" w:evenHBand="0" w:firstRowFirstColumn="0" w:firstRowLastColumn="0" w:lastRowFirstColumn="0" w:lastRowLastColumn="0"/>
+            <w:tcW w:w="1980" w:type="dxa"/>
+          </w:tcPr>
+          <w:p>
+            <w:pPr>
+              <w:jc w:val="center"/>
+            </w:pPr>
+            <w:r>
+              <w:t>14</w:t>
+            </w:r>
+            <w:r>
+              <w:t>/4</w:t>
+            </w:r>
+          </w:p>
+        </w:tc>
+        <w:tc>
+          <w:tcPr>
+            <w:tcW w:w="3118" w:type="dxa"/>
+          </w:tcPr>
+          <w:p>
+            <w:pPr>
+              <w:jc w:val="center"/>
+              <w:cnfStyle w:val="000000000000" w:firstRow="0" w:lastRow="0" w:firstColumn="0" w:lastColumn="0" w:oddVBand="0" w:evenVBand="0" w:oddHBand="0" w:evenHBand="0" w:firstRowFirstColumn="0" w:firstRowLastColumn="0" w:lastRowFirstColumn="0" w:lastRowLastColumn="0"/>
+            </w:pPr>
+            <w:r>
+              <w:t xml:space="preserve">Börjar koda - </w:t>
+            </w:r>
+            <w:r>
+              <w:t>Grid-layout</w:t>
+            </w:r>
+          </w:p>
+        </w:tc>
+        <w:tc>
+          <w:tcPr>
+            <w:tcW w:w="3964" w:type="dxa"/>
+          </w:tcPr>
+          <w:p>
+            <w:pPr>
+              <w:jc w:val="center"/>
+              <w:cnfStyle w:val="000000000000" w:firstRow="0" w:lastRow="0" w:firstColumn="0" w:lastColumn="0" w:oddVBand="0" w:evenVBand="0" w:oddHBand="0" w:evenHBand="0" w:firstRowFirstColumn="0" w:firstRowLastColumn="0" w:lastRowFirstColumn="0" w:lastRowLastColumn="0"/>
+            </w:pPr>
+            <w:r>
+              <w:t>Börjar med att få fram gridlayouten m</w:t>
+            </w:r>
+            <w:r>
+              <w:t xml:space="preserve">ed </w:t>
+            </w:r>
+            <w:r>
+              <w:t>klar med grid-layouten för hemsidan så att jag har en tydlig struktur</w:t>
+            </w:r>
+          </w:p>
+        </w:tc>
+      </w:tr>
+      <w:tr>
+        <w:trPr>
+          <w:cnfStyle w:val="000000100000" w:firstRow="0" w:lastRow="0" w:firstColumn="0" w:lastColumn="0" w:oddVBand="0" w:evenVBand="0" w:oddHBand="1" w:evenHBand="0" w:firstRowFirstColumn="0" w:firstRowLastColumn="0" w:lastRowFirstColumn="0" w:lastRowLastColumn="0"/>
+        </w:trPr>
+        <w:tc>
+          <w:tcPr>
+            <w:cnfStyle w:val="001000000000" w:firstRow="0" w:lastRow="0" w:firstColumn="1" w:lastColumn="0" w:oddVBand="0" w:evenVBand="0" w:oddHBand="0" w:evenHBand="0" w:firstRowFirstColumn="0" w:firstRowLastColumn="0" w:lastRowFirstColumn="0" w:lastRowLastColumn="0"/>
+            <w:tcW w:w="1980" w:type="dxa"/>
+          </w:tcPr>
+          <w:p>
+            <w:pPr>
+              <w:jc w:val="center"/>
+            </w:pPr>
+            <w:r>
+              <w:t>1</w:t>
+            </w:r>
+            <w:r>
+              <w:t>8/4</w:t>
+            </w:r>
+          </w:p>
+        </w:tc>
+        <w:tc>
+          <w:tcPr>
+            <w:tcW w:w="3118" w:type="dxa"/>
+          </w:tcPr>
+          <w:p>
+            <w:pPr>
+              <w:jc w:val="center"/>
+              <w:cnfStyle w:val="000000100000" w:firstRow="0" w:lastRow="0" w:firstColumn="0" w:lastColumn="0" w:oddVBand="0" w:evenVBand="0" w:oddHBand="1" w:evenHBand="0" w:firstRowFirstColumn="0" w:firstRowLastColumn="0" w:lastRowFirstColumn="0" w:lastRowLastColumn="0"/>
+            </w:pPr>
+            <w:r>
+              <w:t>Klar med grid-layouten</w:t>
+            </w:r>
+          </w:p>
+        </w:tc>
+        <w:tc>
+          <w:tcPr>
+            <w:tcW w:w="3964" w:type="dxa"/>
+          </w:tcPr>
+          <w:p>
+            <w:pPr>
+              <w:jc w:val="center"/>
+              <w:cnfStyle w:val="000000100000" w:firstRow="0" w:lastRow="0" w:firstColumn="0" w:lastColumn="0" w:oddVBand="0" w:evenVBand="0" w:oddHBand="1" w:evenHBand="0" w:firstRowFirstColumn="0" w:firstRowLastColumn="0" w:lastRowFirstColumn="0" w:lastRowLastColumn="0"/>
+            </w:pPr>
+            <w:r>
+              <w:t>Bli klar med grid-layouten och se till att den passar för olika plattformar och storlekar på skärmar</w:t>
+            </w:r>
+          </w:p>
+        </w:tc>
+      </w:tr>
+      <w:tr>
+        <w:tc>
+          <w:tcPr>
+            <w:cnfStyle w:val="001000000000" w:firstRow="0" w:lastRow="0" w:firstColumn="1" w:lastColumn="0" w:oddVBand="0" w:evenVBand="0" w:oddHBand="0" w:evenHBand="0" w:firstRowFirstColumn="0" w:firstRowLastColumn="0" w:lastRowFirstColumn="0" w:lastRowLastColumn="0"/>
+            <w:tcW w:w="1980" w:type="dxa"/>
+          </w:tcPr>
+          <w:p>
+            <w:pPr>
+              <w:jc w:val="center"/>
+            </w:pPr>
+            <w:r>
+              <w:t>20</w:t>
+            </w:r>
+            <w:r>
+              <w:t>/</w:t>
+            </w:r>
+            <w:r>
+              <w:t>4</w:t>
+            </w:r>
+          </w:p>
+        </w:tc>
+        <w:tc>
+          <w:tcPr>
+            <w:tcW w:w="3118" w:type="dxa"/>
+          </w:tcPr>
+          <w:p>
+            <w:pPr>
+              <w:jc w:val="center"/>
+              <w:cnfStyle w:val="000000000000" w:firstRow="0" w:lastRow="0" w:firstColumn="0" w:lastColumn="0" w:oddVBand="0" w:evenVBand="0" w:oddHBand="0" w:evenHBand="0" w:firstRowFirstColumn="0" w:firstRowLastColumn="0" w:lastRowFirstColumn="0" w:lastRowLastColumn="0"/>
+            </w:pPr>
+            <w:r>
+              <w:t>Header</w:t>
+            </w:r>
+          </w:p>
+        </w:tc>
+        <w:tc>
+          <w:tcPr>
+            <w:tcW w:w="3964" w:type="dxa"/>
+          </w:tcPr>
+          <w:p>
+            <w:pPr>
+              <w:jc w:val="center"/>
+              <w:cnfStyle w:val="000000000000" w:firstRow="0" w:lastRow="0" w:firstColumn="0" w:lastColumn="0" w:oddVBand="0" w:evenVBand="0" w:oddHBand="0" w:evenHBand="0" w:firstRowFirstColumn="0" w:firstRowLastColumn="0" w:lastRowFirstColumn="0" w:lastRowLastColumn="0"/>
+            </w:pPr>
+            <w:r>
+              <w:t>Påbörja koden för header och se till att alla meny-knappar fungerar och är korrekt</w:t>
+            </w:r>
+          </w:p>
+        </w:tc>
+      </w:tr>
+      <w:tr>
+        <w:trPr>
+          <w:cnfStyle w:val="000000100000" w:firstRow="0" w:lastRow="0" w:firstColumn="0" w:lastColumn="0" w:oddVBand="0" w:evenVBand="0" w:oddHBand="1" w:evenHBand="0" w:firstRowFirstColumn="0" w:firstRowLastColumn="0" w:lastRowFirstColumn="0" w:lastRowLastColumn="0"/>
+        </w:trPr>
+        <w:tc>
+          <w:tcPr>
+            <w:cnfStyle w:val="001000000000" w:firstRow="0" w:lastRow="0" w:firstColumn="1" w:lastColumn="0" w:oddVBand="0" w:evenVBand="0" w:oddHBand="0" w:evenHBand="0" w:firstRowFirstColumn="0" w:firstRowLastColumn="0" w:lastRowFirstColumn="0" w:lastRowLastColumn="0"/>
+            <w:tcW w:w="1980" w:type="dxa"/>
+          </w:tcPr>
+          <w:p>
+            <w:pPr>
+              <w:jc w:val="center"/>
+            </w:pPr>
+            <w:r>
+              <w:t>21</w:t>
+            </w:r>
+            <w:r>
+              <w:t>/</w:t>
+            </w:r>
+            <w:r>
+              <w:t>4</w:t>
+            </w:r>
+          </w:p>
+        </w:tc>
+        <w:tc>
+          <w:tcPr>
+            <w:tcW w:w="3118" w:type="dxa"/>
+          </w:tcPr>
+          <w:p>
+            <w:pPr>
+              <w:jc w:val="center"/>
+              <w:cnfStyle w:val="000000100000" w:firstRow="0" w:lastRow="0" w:firstColumn="0" w:lastColumn="0" w:oddVBand="0" w:evenVBand="0" w:oddHBand="1" w:evenHBand="0" w:firstRowFirstColumn="0" w:firstRowLastColumn="0" w:lastRowFirstColumn="0" w:lastRowLastColumn="0"/>
+            </w:pPr>
+            <w:r>
+              <w:t>Klar med header</w:t>
+            </w:r>
+          </w:p>
+        </w:tc>
+        <w:tc>
+          <w:tcPr>
+            <w:tcW w:w="3964" w:type="dxa"/>
+          </w:tcPr>
+          <w:p>
+            <w:pPr>
+              <w:jc w:val="center"/>
+              <w:cnfStyle w:val="000000100000" w:firstRow="0" w:lastRow="0" w:firstColumn="0" w:lastColumn="0" w:oddVBand="0" w:evenVBand="0" w:oddHBand="1" w:evenHBand="0" w:firstRowFirstColumn="0" w:firstRowLastColumn="0" w:lastRowFirstColumn="0" w:lastRowLastColumn="0"/>
+            </w:pPr>
+            <w:r>
+              <w:t xml:space="preserve">Försöka bli klar med header på slutet av lektionen med fungerande </w:t>
+            </w:r>
+            <w:r>
+              <w:t xml:space="preserve">meny-knappar </w:t>
+            </w:r>
+            <w:r>
+              <w:t>genom javascript</w:t>
+            </w:r>
+          </w:p>
+        </w:tc>
+      </w:tr>
+      <w:tr>
+        <w:tc>
+          <w:tcPr>
+            <w:cnfStyle w:val="001000000000" w:firstRow="0" w:lastRow="0" w:firstColumn="1" w:lastColumn="0" w:oddVBand="0" w:evenVBand="0" w:oddHBand="0" w:evenHBand="0" w:firstRowFirstColumn="0" w:firstRowLastColumn="0" w:lastRowFirstColumn="0" w:lastRowLastColumn="0"/>
+            <w:tcW w:w="1980" w:type="dxa"/>
+          </w:tcPr>
+          <w:p>
+            <w:pPr>
+              <w:jc w:val="center"/>
+            </w:pPr>
+            <w:r>
+              <w:t>28</w:t>
+            </w:r>
+            <w:r>
+              <w:t>/</w:t>
+            </w:r>
+            <w:r>
+              <w:t>4</w:t>
+            </w:r>
+          </w:p>
+        </w:tc>
+        <w:tc>
+          <w:tcPr>
+            <w:tcW w:w="3118" w:type="dxa"/>
+          </w:tcPr>
+          <w:p>
+            <w:pPr>
+              <w:jc w:val="center"/>
+              <w:cnfStyle w:val="000000000000" w:firstRow="0" w:lastRow="0" w:firstColumn="0" w:lastColumn="0" w:oddVBand="0" w:evenVBand="0" w:oddHBand="0" w:evenHBand="0" w:firstRowFirstColumn="0" w:firstRowLastColumn="0" w:lastRowFirstColumn="0" w:lastRowLastColumn="0"/>
+            </w:pPr>
+            <w:r>
+              <w:t>Article</w:t>
+            </w:r>
+          </w:p>
+        </w:tc>
+        <w:tc>
+          <w:tcPr>
+            <w:tcW w:w="3964" w:type="dxa"/>
+          </w:tcPr>
+          <w:p>
+            <w:pPr>
+              <w:jc w:val="center"/>
+              <w:cnfStyle w:val="000000000000" w:firstRow="0" w:lastRow="0" w:firstColumn="0" w:lastColumn="0" w:oddVBand="0" w:evenVBand="0" w:oddHBand="0" w:evenHBand="0" w:firstRowFirstColumn="0" w:firstRowLastColumn="0" w:lastRowFirstColumn="0" w:lastRowLastColumn="0"/>
+            </w:pPr>
+            <w:r>
+              <w:t>Påbörja och bli klar med Article för hemsidan</w:t>
+            </w:r>
+          </w:p>
+        </w:tc>
+      </w:tr>
+      <w:tr>
+        <w:trPr>
+          <w:cnfStyle w:val="000000100000" w:firstRow="0" w:lastRow="0" w:firstColumn="0" w:lastColumn="0" w:oddVBand="0" w:evenVBand="0" w:oddHBand="1" w:evenHBand="0" w:firstRowFirstColumn="0" w:firstRowLastColumn="0" w:lastRowFirstColumn="0" w:lastRowLastColumn="0"/>
+        </w:trPr>
+        <w:tc>
+          <w:tcPr>
+            <w:cnfStyle w:val="001000000000" w:firstRow="0" w:lastRow="0" w:firstColumn="1" w:lastColumn="0" w:oddVBand="0" w:evenVBand="0" w:oddHBand="0" w:evenHBand="0" w:firstRowFirstColumn="0" w:firstRowLastColumn="0" w:lastRowFirstColumn="0" w:lastRowLastColumn="0"/>
+            <w:tcW w:w="1980" w:type="dxa"/>
+          </w:tcPr>
+          <w:p>
+            <w:pPr>
+              <w:jc w:val="center"/>
+            </w:pPr>
+            <w:r>
+              <w:t>2</w:t>
+            </w:r>
+            <w:r>
+              <w:t>/5</w:t>
+            </w:r>
+          </w:p>
+        </w:tc>
+        <w:tc>
+          <w:tcPr>
+            <w:tcW w:w="3118" w:type="dxa"/>
+          </w:tcPr>
+          <w:p>
+            <w:pPr>
+              <w:jc w:val="center"/>
+              <w:cnfStyle w:val="000000100000" w:firstRow="0" w:lastRow="0" w:firstColumn="0" w:lastColumn="0" w:oddVBand="0" w:evenVBand="0" w:oddHBand="1" w:evenHBand="0" w:firstRowFirstColumn="0" w:firstRowLastColumn="0" w:lastRowFirstColumn="0" w:lastRowLastColumn="0"/>
+            </w:pPr>
+            <w:r>
+              <w:t>Klar med Article</w:t>
+            </w:r>
+          </w:p>
+        </w:tc>
+        <w:tc>
+          <w:tcPr>
+            <w:tcW w:w="3964" w:type="dxa"/>
+          </w:tcPr>
+          <w:p>
+            <w:pPr>
+              <w:jc w:val="center"/>
+              <w:cnfStyle w:val="000000100000" w:firstRow="0" w:lastRow="0" w:firstColumn="0" w:lastColumn="0" w:oddVBand="0" w:evenVBand="0" w:oddHBand="1" w:evenHBand="0" w:firstRowFirstColumn="0" w:firstRowLastColumn="0" w:lastRowFirstColumn="0" w:lastRowLastColumn="0"/>
+            </w:pPr>
+            <w:r>
+              <w:t>Bli klart med det sista angående article och sedan påbörja med footern</w:t>
+            </w:r>
+          </w:p>
+        </w:tc>
+      </w:tr>
+      <w:tr>
+        <w:tc>
+          <w:tcPr>
+            <w:cnfStyle w:val="001000000000" w:firstRow="0" w:lastRow="0" w:firstColumn="1" w:lastColumn="0" w:oddVBand="0" w:evenVBand="0" w:oddHBand="0" w:evenHBand="0" w:firstRowFirstColumn="0" w:firstRowLastColumn="0" w:lastRowFirstColumn="0" w:lastRowLastColumn="0"/>
+            <w:tcW w:w="1980" w:type="dxa"/>
+          </w:tcPr>
+          <w:p>
+            <w:pPr>
+              <w:jc w:val="center"/>
+            </w:pPr>
+            <w:r>
+              <w:t>4</w:t>
+            </w:r>
+            <w:r>
+              <w:t>/5</w:t>
+            </w:r>
+          </w:p>
+        </w:tc>
+        <w:tc>
+          <w:tcPr>
+            <w:tcW w:w="3118" w:type="dxa"/>
+          </w:tcPr>
+          <w:p>
+            <w:pPr>
+              <w:jc w:val="center"/>
+              <w:cnfStyle w:val="000000000000" w:firstRow="0" w:lastRow="0" w:firstColumn="0" w:lastColumn="0" w:oddVBand="0" w:evenVBand="0" w:oddHBand="0" w:evenHBand="0" w:firstRowFirstColumn="0" w:firstRowLastColumn="0" w:lastRowFirstColumn="0" w:lastRowLastColumn="0"/>
+            </w:pPr>
+            <w:r>
+              <w:t>Påbörja Footer</w:t>
+            </w:r>
+          </w:p>
+        </w:tc>
+        <w:tc>
+          <w:tcPr>
+            <w:tcW w:w="3964" w:type="dxa"/>
+          </w:tcPr>
+          <w:p>
+            <w:pPr>
+              <w:jc w:val="center"/>
+              <w:cnfStyle w:val="000000000000" w:firstRow="0" w:lastRow="0" w:firstColumn="0" w:lastColumn="0" w:oddVBand="0" w:evenVBand="0" w:oddHBand="0" w:evenHBand="0" w:firstRowFirstColumn="0" w:firstRowLastColumn="0" w:lastRowFirstColumn="0" w:lastRowLastColumn="0"/>
+            </w:pPr>
+            <w:r>
+              <w:t>Påbörja footer</w:t>
+            </w:r>
+          </w:p>
+        </w:tc>
+      </w:tr>
+      <w:tr>
+        <w:trPr>
+          <w:cnfStyle w:val="000000100000" w:firstRow="0" w:lastRow="0" w:firstColumn="0" w:lastColumn="0" w:oddVBand="0" w:evenVBand="0" w:oddHBand="1" w:evenHBand="0" w:firstRowFirstColumn="0" w:firstRowLastColumn="0" w:lastRowFirstColumn="0" w:lastRowLastColumn="0"/>
+        </w:trPr>
+        <w:tc>
+          <w:tcPr>
+            <w:cnfStyle w:val="001000000000" w:firstRow="0" w:lastRow="0" w:firstColumn="1" w:lastColumn="0" w:oddVBand="0" w:evenVBand="0" w:oddHBand="0" w:evenHBand="0" w:firstRowFirstColumn="0" w:firstRowLastColumn="0" w:lastRowFirstColumn="0" w:lastRowLastColumn="0"/>
+            <w:tcW w:w="1980" w:type="dxa"/>
+          </w:tcPr>
+          <w:p>
+            <w:pPr>
+              <w:jc w:val="center"/>
+            </w:pPr>
+            <w:r>
+              <w:lastRenderedPageBreak/>
+              <w:t>5</w:t>
+            </w:r>
+            <w:r>
+              <w:t>/5</w:t>
+            </w:r>
+          </w:p>
+        </w:tc>
+        <w:tc>
+          <w:tcPr>
+            <w:tcW w:w="3118" w:type="dxa"/>
+          </w:tcPr>
+          <w:p>
+            <w:pPr>
+              <w:jc w:val="center"/>
+              <w:cnfStyle w:val="000000100000" w:firstRow="0" w:lastRow="0" w:firstColumn="0" w:lastColumn="0" w:oddVBand="0" w:evenVBand="0" w:oddHBand="1" w:evenHBand="0" w:firstRowFirstColumn="0" w:firstRowLastColumn="0" w:lastRowFirstColumn="0" w:lastRowLastColumn="0"/>
+            </w:pPr>
+            <w:r>
+              <w:t>Klar med footer och hemsidan</w:t>
+            </w:r>
+          </w:p>
+        </w:tc>
+        <w:tc>
+          <w:tcPr>
+            <w:tcW w:w="3964" w:type="dxa"/>
+          </w:tcPr>
+          <w:p>
+            <w:pPr>
+              <w:jc w:val="center"/>
+              <w:cnfStyle w:val="000000100000" w:firstRow="0" w:lastRow="0" w:firstColumn="0" w:lastColumn="0" w:oddVBand="0" w:evenVBand="0" w:oddHBand="1" w:evenHBand="0" w:firstRowFirstColumn="0" w:firstRowLastColumn="0" w:lastRowFirstColumn="0" w:lastRowLastColumn="0"/>
+            </w:pPr>
+            <w:r>
+              <w:t>Bli klar med footer och gör det lilla sista koderna för att hela sidan blir helt fungerande</w:t>
+            </w:r>
+          </w:p>
+        </w:tc>
+      </w:tr>
+      <w:tr>
+        <w:tc>
+          <w:tcPr>
+            <w:cnfStyle w:val="001000000000" w:firstRow="0" w:lastRow="0" w:firstColumn="1" w:lastColumn="0" w:oddVBand="0" w:evenVBand="0" w:oddHBand="0" w:evenHBand="0" w:firstRowFirstColumn="0" w:firstRowLastColumn="0" w:lastRowFirstColumn="0" w:lastRowLastColumn="0"/>
+            <w:tcW w:w="1980" w:type="dxa"/>
+          </w:tcPr>
+          <w:p>
+            <w:pPr>
+              <w:jc w:val="center"/>
+            </w:pPr>
+            <w:r>
+              <w:t>12/5</w:t>
+            </w:r>
+          </w:p>
+        </w:tc>
+        <w:tc>
+          <w:tcPr>
+            <w:tcW w:w="3118" w:type="dxa"/>
+          </w:tcPr>
+          <w:p>
+            <w:pPr>
+              <w:jc w:val="center"/>
+              <w:cnfStyle w:val="000000000000" w:firstRow="0" w:lastRow="0" w:firstColumn="0" w:lastColumn="0" w:oddVBand="0" w:evenVBand="0" w:oddHBand="0" w:evenHBand="0" w:firstRowFirstColumn="0" w:firstRowLastColumn="0" w:lastRowFirstColumn="0" w:lastRowLastColumn="0"/>
+            </w:pPr>
+            <w:r>
+              <w:t>Ta fram resten av hemsidor</w:t>
+            </w:r>
+          </w:p>
+        </w:tc>
+        <w:tc>
+          <w:tcPr>
+            <w:tcW w:w="3964" w:type="dxa"/>
+          </w:tcPr>
+          <w:p>
+            <w:pPr>
+              <w:jc w:val="center"/>
+              <w:cnfStyle w:val="000000000000" w:firstRow="0" w:lastRow="0" w:firstColumn="0" w:lastColumn="0" w:oddVBand="0" w:evenVBand="0" w:oddHBand="0" w:evenHBand="0" w:firstRowFirstColumn="0" w:firstRowLastColumn="0" w:lastRowFirstColumn="0" w:lastRowLastColumn="0"/>
+            </w:pPr>
+            <w:r>
+              <w:t>Börja och koda de resten av hemsidorna likt Om Oss- hemsidor osv, som delar med sig lite mer information angående organisationen bakom hemsidan</w:t>
+            </w:r>
+          </w:p>
+        </w:tc>
+      </w:tr>
+      <w:tr>
+        <w:trPr>
+          <w:cnfStyle w:val="000000100000" w:firstRow="0" w:lastRow="0" w:firstColumn="0" w:lastColumn="0" w:oddVBand="0" w:evenVBand="0" w:oddHBand="1" w:evenHBand="0" w:firstRowFirstColumn="0" w:firstRowLastColumn="0" w:lastRowFirstColumn="0" w:lastRowLastColumn="0"/>
+        </w:trPr>
+        <w:tc>
+          <w:tcPr>
+            <w:cnfStyle w:val="001000000000" w:firstRow="0" w:lastRow="0" w:firstColumn="1" w:lastColumn="0" w:oddVBand="0" w:evenVBand="0" w:oddHBand="0" w:evenHBand="0" w:firstRowFirstColumn="0" w:firstRowLastColumn="0" w:lastRowFirstColumn="0" w:lastRowLastColumn="0"/>
+            <w:tcW w:w="1980" w:type="dxa"/>
+          </w:tcPr>
+          <w:p>
+            <w:pPr>
+              <w:jc w:val="center"/>
+            </w:pPr>
+            <w:r>
+              <w:t>14</w:t>
+            </w:r>
+            <w:r>
+              <w:t>/5</w:t>
+            </w:r>
+          </w:p>
+        </w:tc>
+        <w:tc>
+          <w:tcPr>
+            <w:tcW w:w="3118" w:type="dxa"/>
+          </w:tcPr>
+          <w:p>
+            <w:pPr>
+              <w:jc w:val="center"/>
+              <w:cnfStyle w:val="000000100000" w:firstRow="0" w:lastRow="0" w:firstColumn="0" w:lastColumn="0" w:oddVBand="0" w:evenVBand="0" w:oddHBand="1" w:evenHBand="0" w:firstRowFirstColumn="0" w:firstRowLastColumn="0" w:lastRowFirstColumn="0" w:lastRowLastColumn="0"/>
+            </w:pPr>
+            <w:r>
+              <w:t>Inlämning av projektet</w:t>
+            </w:r>
+          </w:p>
+        </w:tc>
+        <w:tc>
+          <w:tcPr>
+            <w:tcW w:w="3964" w:type="dxa"/>
+          </w:tcPr>
+          <w:p>
+            <w:pPr>
+              <w:jc w:val="center"/>
+              <w:cnfStyle w:val="000000100000" w:firstRow="0" w:lastRow="0" w:firstColumn="0" w:lastColumn="0" w:oddVBand="0" w:evenVBand="0" w:oddHBand="1" w:evenHBand="0" w:firstRowFirstColumn="0" w:firstRowLastColumn="0" w:lastRowFirstColumn="0" w:lastRowLastColumn="0"/>
+            </w:pPr>
+            <w:r>
+              <w:t xml:space="preserve">Ha en fungerande </w:t>
+            </w:r>
+            <w:r>
+              <w:t>hemsidor med</w:t>
+            </w:r>
+            <w:r>
+              <w:t xml:space="preserve"> en header, footer och article som sedan lämnas in</w:t>
+            </w:r>
           </w:p>
         </w:tc>
       </w:tr>
@@ -1628,6 +2662,119 @@
     </w:lvl>
   </w:abstractNum>
   <w:abstractNum w:abstractNumId="2" w15:restartNumberingAfterBreak="0">
+    <w:nsid w:val="0FCA5EF4"/>
+    <w:multiLevelType w:val="hybridMultilevel"/>
+    <w:tmpl w:val="E168CDAE"/>
+    <w:lvl w:ilvl="0" w:tplc="041D0001">
+      <w:start w:val="1"/>
+      <w:numFmt w:val="bullet"/>
+      <w:lvlText w:val=""/>
+      <w:lvlJc w:val="left"/>
+      <w:pPr>
+        <w:ind w:left="720" w:hanging="360"/>
+      </w:pPr>
+      <w:rPr>
+        <w:rFonts w:ascii="Symbol" w:hAnsi="Symbol" w:hint="default"/>
+      </w:rPr>
+    </w:lvl>
+    <w:lvl w:ilvl="1" w:tplc="041D0003" w:tentative="1">
+      <w:start w:val="1"/>
+      <w:numFmt w:val="bullet"/>
+      <w:lvlText w:val="o"/>
+      <w:lvlJc w:val="left"/>
+      <w:pPr>
+        <w:ind w:left="1440" w:hanging="360"/>
+      </w:pPr>
+      <w:rPr>
+        <w:rFonts w:ascii="Courier New" w:hAnsi="Courier New" w:cs="Courier New" w:hint="default"/>
+      </w:rPr>
+    </w:lvl>
+    <w:lvl w:ilvl="2" w:tplc="041D0005" w:tentative="1">
+      <w:start w:val="1"/>
+      <w:numFmt w:val="bullet"/>
+      <w:lvlText w:val=""/>
+      <w:lvlJc w:val="left"/>
+      <w:pPr>
+        <w:ind w:left="2160" w:hanging="360"/>
+      </w:pPr>
+      <w:rPr>
+        <w:rFonts w:ascii="Wingdings" w:hAnsi="Wingdings" w:hint="default"/>
+      </w:rPr>
+    </w:lvl>
+    <w:lvl w:ilvl="3" w:tplc="041D0001" w:tentative="1">
+      <w:start w:val="1"/>
+      <w:numFmt w:val="bullet"/>
+      <w:lvlText w:val=""/>
+      <w:lvlJc w:val="left"/>
+      <w:pPr>
+        <w:ind w:left="2880" w:hanging="360"/>
+      </w:pPr>
+      <w:rPr>
+        <w:rFonts w:ascii="Symbol" w:hAnsi="Symbol" w:hint="default"/>
+      </w:rPr>
+    </w:lvl>
+    <w:lvl w:ilvl="4" w:tplc="041D0003" w:tentative="1">
+      <w:start w:val="1"/>
+      <w:numFmt w:val="bullet"/>
+      <w:lvlText w:val="o"/>
+      <w:lvlJc w:val="left"/>
+      <w:pPr>
+        <w:ind w:left="3600" w:hanging="360"/>
+      </w:pPr>
+      <w:rPr>
+        <w:rFonts w:ascii="Courier New" w:hAnsi="Courier New" w:cs="Courier New" w:hint="default"/>
+      </w:rPr>
+    </w:lvl>
+    <w:lvl w:ilvl="5" w:tplc="041D0005" w:tentative="1">
+      <w:start w:val="1"/>
+      <w:numFmt w:val="bullet"/>
+      <w:lvlText w:val=""/>
+      <w:lvlJc w:val="left"/>
+      <w:pPr>
+        <w:ind w:left="4320" w:hanging="360"/>
+      </w:pPr>
+      <w:rPr>
+        <w:rFonts w:ascii="Wingdings" w:hAnsi="Wingdings" w:hint="default"/>
+      </w:rPr>
+    </w:lvl>
+    <w:lvl w:ilvl="6" w:tplc="041D0001" w:tentative="1">
+      <w:start w:val="1"/>
+      <w:numFmt w:val="bullet"/>
+      <w:lvlText w:val=""/>
+      <w:lvlJc w:val="left"/>
+      <w:pPr>
+        <w:ind w:left="5040" w:hanging="360"/>
+      </w:pPr>
+      <w:rPr>
+        <w:rFonts w:ascii="Symbol" w:hAnsi="Symbol" w:hint="default"/>
+      </w:rPr>
+    </w:lvl>
+    <w:lvl w:ilvl="7" w:tplc="041D0003" w:tentative="1">
+      <w:start w:val="1"/>
+      <w:numFmt w:val="bullet"/>
+      <w:lvlText w:val="o"/>
+      <w:lvlJc w:val="left"/>
+      <w:pPr>
+        <w:ind w:left="5760" w:hanging="360"/>
+      </w:pPr>
+      <w:rPr>
+        <w:rFonts w:ascii="Courier New" w:hAnsi="Courier New" w:cs="Courier New" w:hint="default"/>
+      </w:rPr>
+    </w:lvl>
+    <w:lvl w:ilvl="8" w:tplc="041D0005" w:tentative="1">
+      <w:start w:val="1"/>
+      <w:numFmt w:val="bullet"/>
+      <w:lvlText w:val=""/>
+      <w:lvlJc w:val="left"/>
+      <w:pPr>
+        <w:ind w:left="6480" w:hanging="360"/>
+      </w:pPr>
+      <w:rPr>
+        <w:rFonts w:ascii="Wingdings" w:hAnsi="Wingdings" w:hint="default"/>
+      </w:rPr>
+    </w:lvl>
+  </w:abstractNum>
+  <w:abstractNum w:abstractNumId="3" w15:restartNumberingAfterBreak="0">
     <w:nsid w:val="1F1516F9"/>
     <w:multiLevelType w:val="multilevel"/>
     <w:tmpl w:val="041D001F"/>
@@ -1737,7 +2884,7 @@
       </w:rPr>
     </w:lvl>
   </w:abstractNum>
-  <w:abstractNum w:abstractNumId="3" w15:restartNumberingAfterBreak="0">
+  <w:abstractNum w:abstractNumId="4" w15:restartNumberingAfterBreak="0">
     <w:nsid w:val="28213E6D"/>
     <w:multiLevelType w:val="hybridMultilevel"/>
     <w:tmpl w:val="2C680F94"/>
@@ -1828,7 +2975,7 @@
       </w:pPr>
     </w:lvl>
   </w:abstractNum>
-  <w:abstractNum w:abstractNumId="4" w15:restartNumberingAfterBreak="0">
+  <w:abstractNum w:abstractNumId="5" w15:restartNumberingAfterBreak="0">
     <w:nsid w:val="38AB2D52"/>
     <w:multiLevelType w:val="multilevel"/>
     <w:tmpl w:val="041D001F"/>
@@ -1914,7 +3061,7 @@
       </w:pPr>
     </w:lvl>
   </w:abstractNum>
-  <w:abstractNum w:abstractNumId="5" w15:restartNumberingAfterBreak="0">
+  <w:abstractNum w:abstractNumId="6" w15:restartNumberingAfterBreak="0">
     <w:nsid w:val="3CF555F7"/>
     <w:multiLevelType w:val="multilevel"/>
     <w:tmpl w:val="3BCC56B4"/>
@@ -2009,7 +3156,7 @@
       </w:pPr>
     </w:lvl>
   </w:abstractNum>
-  <w:abstractNum w:abstractNumId="6" w15:restartNumberingAfterBreak="0">
+  <w:abstractNum w:abstractNumId="7" w15:restartNumberingAfterBreak="0">
     <w:nsid w:val="49A21F9F"/>
     <w:multiLevelType w:val="hybridMultilevel"/>
     <w:tmpl w:val="9D704032"/>
@@ -2122,7 +3269,233 @@
       </w:rPr>
     </w:lvl>
   </w:abstractNum>
-  <w:abstractNum w:abstractNumId="7" w15:restartNumberingAfterBreak="0">
+  <w:abstractNum w:abstractNumId="8" w15:restartNumberingAfterBreak="0">
+    <w:nsid w:val="5BDB3457"/>
+    <w:multiLevelType w:val="hybridMultilevel"/>
+    <w:tmpl w:val="162AA08E"/>
+    <w:lvl w:ilvl="0" w:tplc="041D0001">
+      <w:start w:val="1"/>
+      <w:numFmt w:val="bullet"/>
+      <w:lvlText w:val=""/>
+      <w:lvlJc w:val="left"/>
+      <w:pPr>
+        <w:ind w:left="720" w:hanging="360"/>
+      </w:pPr>
+      <w:rPr>
+        <w:rFonts w:ascii="Symbol" w:hAnsi="Symbol" w:hint="default"/>
+      </w:rPr>
+    </w:lvl>
+    <w:lvl w:ilvl="1" w:tplc="041D0003" w:tentative="1">
+      <w:start w:val="1"/>
+      <w:numFmt w:val="bullet"/>
+      <w:lvlText w:val="o"/>
+      <w:lvlJc w:val="left"/>
+      <w:pPr>
+        <w:ind w:left="1440" w:hanging="360"/>
+      </w:pPr>
+      <w:rPr>
+        <w:rFonts w:ascii="Courier New" w:hAnsi="Courier New" w:cs="Courier New" w:hint="default"/>
+      </w:rPr>
+    </w:lvl>
+    <w:lvl w:ilvl="2" w:tplc="041D0005" w:tentative="1">
+      <w:start w:val="1"/>
+      <w:numFmt w:val="bullet"/>
+      <w:lvlText w:val=""/>
+      <w:lvlJc w:val="left"/>
+      <w:pPr>
+        <w:ind w:left="2160" w:hanging="360"/>
+      </w:pPr>
+      <w:rPr>
+        <w:rFonts w:ascii="Wingdings" w:hAnsi="Wingdings" w:hint="default"/>
+      </w:rPr>
+    </w:lvl>
+    <w:lvl w:ilvl="3" w:tplc="041D0001" w:tentative="1">
+      <w:start w:val="1"/>
+      <w:numFmt w:val="bullet"/>
+      <w:lvlText w:val=""/>
+      <w:lvlJc w:val="left"/>
+      <w:pPr>
+        <w:ind w:left="2880" w:hanging="360"/>
+      </w:pPr>
+      <w:rPr>
+        <w:rFonts w:ascii="Symbol" w:hAnsi="Symbol" w:hint="default"/>
+      </w:rPr>
+    </w:lvl>
+    <w:lvl w:ilvl="4" w:tplc="041D0003" w:tentative="1">
+      <w:start w:val="1"/>
+      <w:numFmt w:val="bullet"/>
+      <w:lvlText w:val="o"/>
+      <w:lvlJc w:val="left"/>
+      <w:pPr>
+        <w:ind w:left="3600" w:hanging="360"/>
+      </w:pPr>
+      <w:rPr>
+        <w:rFonts w:ascii="Courier New" w:hAnsi="Courier New" w:cs="Courier New" w:hint="default"/>
+      </w:rPr>
+    </w:lvl>
+    <w:lvl w:ilvl="5" w:tplc="041D0005" w:tentative="1">
+      <w:start w:val="1"/>
+      <w:numFmt w:val="bullet"/>
+      <w:lvlText w:val=""/>
+      <w:lvlJc w:val="left"/>
+      <w:pPr>
+        <w:ind w:left="4320" w:hanging="360"/>
+      </w:pPr>
+      <w:rPr>
+        <w:rFonts w:ascii="Wingdings" w:hAnsi="Wingdings" w:hint="default"/>
+      </w:rPr>
+    </w:lvl>
+    <w:lvl w:ilvl="6" w:tplc="041D0001" w:tentative="1">
+      <w:start w:val="1"/>
+      <w:numFmt w:val="bullet"/>
+      <w:lvlText w:val=""/>
+      <w:lvlJc w:val="left"/>
+      <w:pPr>
+        <w:ind w:left="5040" w:hanging="360"/>
+      </w:pPr>
+      <w:rPr>
+        <w:rFonts w:ascii="Symbol" w:hAnsi="Symbol" w:hint="default"/>
+      </w:rPr>
+    </w:lvl>
+    <w:lvl w:ilvl="7" w:tplc="041D0003" w:tentative="1">
+      <w:start w:val="1"/>
+      <w:numFmt w:val="bullet"/>
+      <w:lvlText w:val="o"/>
+      <w:lvlJc w:val="left"/>
+      <w:pPr>
+        <w:ind w:left="5760" w:hanging="360"/>
+      </w:pPr>
+      <w:rPr>
+        <w:rFonts w:ascii="Courier New" w:hAnsi="Courier New" w:cs="Courier New" w:hint="default"/>
+      </w:rPr>
+    </w:lvl>
+    <w:lvl w:ilvl="8" w:tplc="041D0005" w:tentative="1">
+      <w:start w:val="1"/>
+      <w:numFmt w:val="bullet"/>
+      <w:lvlText w:val=""/>
+      <w:lvlJc w:val="left"/>
+      <w:pPr>
+        <w:ind w:left="6480" w:hanging="360"/>
+      </w:pPr>
+      <w:rPr>
+        <w:rFonts w:ascii="Wingdings" w:hAnsi="Wingdings" w:hint="default"/>
+      </w:rPr>
+    </w:lvl>
+  </w:abstractNum>
+  <w:abstractNum w:abstractNumId="9" w15:restartNumberingAfterBreak="0">
+    <w:nsid w:val="60A02BEF"/>
+    <w:multiLevelType w:val="hybridMultilevel"/>
+    <w:tmpl w:val="5E705C6E"/>
+    <w:lvl w:ilvl="0" w:tplc="041D0001">
+      <w:start w:val="1"/>
+      <w:numFmt w:val="bullet"/>
+      <w:lvlText w:val=""/>
+      <w:lvlJc w:val="left"/>
+      <w:pPr>
+        <w:ind w:left="720" w:hanging="360"/>
+      </w:pPr>
+      <w:rPr>
+        <w:rFonts w:ascii="Symbol" w:hAnsi="Symbol" w:hint="default"/>
+      </w:rPr>
+    </w:lvl>
+    <w:lvl w:ilvl="1" w:tplc="041D0003" w:tentative="1">
+      <w:start w:val="1"/>
+      <w:numFmt w:val="bullet"/>
+      <w:lvlText w:val="o"/>
+      <w:lvlJc w:val="left"/>
+      <w:pPr>
+        <w:ind w:left="1440" w:hanging="360"/>
+      </w:pPr>
+      <w:rPr>
+        <w:rFonts w:ascii="Courier New" w:hAnsi="Courier New" w:cs="Courier New" w:hint="default"/>
+      </w:rPr>
+    </w:lvl>
+    <w:lvl w:ilvl="2" w:tplc="041D0005" w:tentative="1">
+      <w:start w:val="1"/>
+      <w:numFmt w:val="bullet"/>
+      <w:lvlText w:val=""/>
+      <w:lvlJc w:val="left"/>
+      <w:pPr>
+        <w:ind w:left="2160" w:hanging="360"/>
+      </w:pPr>
+      <w:rPr>
+        <w:rFonts w:ascii="Wingdings" w:hAnsi="Wingdings" w:hint="default"/>
+      </w:rPr>
+    </w:lvl>
+    <w:lvl w:ilvl="3" w:tplc="041D0001" w:tentative="1">
+      <w:start w:val="1"/>
+      <w:numFmt w:val="bullet"/>
+      <w:lvlText w:val=""/>
+      <w:lvlJc w:val="left"/>
+      <w:pPr>
+        <w:ind w:left="2880" w:hanging="360"/>
+      </w:pPr>
+      <w:rPr>
+        <w:rFonts w:ascii="Symbol" w:hAnsi="Symbol" w:hint="default"/>
+      </w:rPr>
+    </w:lvl>
+    <w:lvl w:ilvl="4" w:tplc="041D0003" w:tentative="1">
+      <w:start w:val="1"/>
+      <w:numFmt w:val="bullet"/>
+      <w:lvlText w:val="o"/>
+      <w:lvlJc w:val="left"/>
+      <w:pPr>
+        <w:ind w:left="3600" w:hanging="360"/>
+      </w:pPr>
+      <w:rPr>
+        <w:rFonts w:ascii="Courier New" w:hAnsi="Courier New" w:cs="Courier New" w:hint="default"/>
+      </w:rPr>
+    </w:lvl>
+    <w:lvl w:ilvl="5" w:tplc="041D0005" w:tentative="1">
+      <w:start w:val="1"/>
+      <w:numFmt w:val="bullet"/>
+      <w:lvlText w:val=""/>
+      <w:lvlJc w:val="left"/>
+      <w:pPr>
+        <w:ind w:left="4320" w:hanging="360"/>
+      </w:pPr>
+      <w:rPr>
+        <w:rFonts w:ascii="Wingdings" w:hAnsi="Wingdings" w:hint="default"/>
+      </w:rPr>
+    </w:lvl>
+    <w:lvl w:ilvl="6" w:tplc="041D0001" w:tentative="1">
+      <w:start w:val="1"/>
+      <w:numFmt w:val="bullet"/>
+      <w:lvlText w:val=""/>
+      <w:lvlJc w:val="left"/>
+      <w:pPr>
+        <w:ind w:left="5040" w:hanging="360"/>
+      </w:pPr>
+      <w:rPr>
+        <w:rFonts w:ascii="Symbol" w:hAnsi="Symbol" w:hint="default"/>
+      </w:rPr>
+    </w:lvl>
+    <w:lvl w:ilvl="7" w:tplc="041D0003" w:tentative="1">
+      <w:start w:val="1"/>
+      <w:numFmt w:val="bullet"/>
+      <w:lvlText w:val="o"/>
+      <w:lvlJc w:val="left"/>
+      <w:pPr>
+        <w:ind w:left="5760" w:hanging="360"/>
+      </w:pPr>
+      <w:rPr>
+        <w:rFonts w:ascii="Courier New" w:hAnsi="Courier New" w:cs="Courier New" w:hint="default"/>
+      </w:rPr>
+    </w:lvl>
+    <w:lvl w:ilvl="8" w:tplc="041D0005" w:tentative="1">
+      <w:start w:val="1"/>
+      <w:numFmt w:val="bullet"/>
+      <w:lvlText w:val=""/>
+      <w:lvlJc w:val="left"/>
+      <w:pPr>
+        <w:ind w:left="6480" w:hanging="360"/>
+      </w:pPr>
+      <w:rPr>
+        <w:rFonts w:ascii="Wingdings" w:hAnsi="Wingdings" w:hint="default"/>
+      </w:rPr>
+    </w:lvl>
+  </w:abstractNum>
+  <w:abstractNum w:abstractNumId="10" w15:restartNumberingAfterBreak="0">
     <w:nsid w:val="62006F53"/>
     <w:multiLevelType w:val="hybridMultilevel"/>
     <w:tmpl w:val="10284DF2"/>
@@ -2235,7 +3608,7 @@
       </w:rPr>
     </w:lvl>
   </w:abstractNum>
-  <w:abstractNum w:abstractNumId="8" w15:restartNumberingAfterBreak="0">
+  <w:abstractNum w:abstractNumId="11" w15:restartNumberingAfterBreak="0">
     <w:nsid w:val="71476E67"/>
     <w:multiLevelType w:val="hybridMultilevel"/>
     <w:tmpl w:val="F99A141A"/>
@@ -2324,7 +3697,7 @@
       </w:pPr>
     </w:lvl>
   </w:abstractNum>
-  <w:abstractNum w:abstractNumId="9" w15:restartNumberingAfterBreak="0">
+  <w:abstractNum w:abstractNumId="12" w15:restartNumberingAfterBreak="0">
     <w:nsid w:val="74D72D44"/>
     <w:multiLevelType w:val="hybridMultilevel"/>
     <w:tmpl w:val="7FAEC518"/>
@@ -2414,22 +3787,22 @@
     <w:abstractNumId w:val="1"/>
   </w:num>
   <w:num w:numId="2" w16cid:durableId="379020154">
-    <w:abstractNumId w:val="8"/>
+    <w:abstractNumId w:val="11"/>
   </w:num>
   <w:num w:numId="3" w16cid:durableId="1826241076">
-    <w:abstractNumId w:val="2"/>
+    <w:abstractNumId w:val="3"/>
   </w:num>
   <w:num w:numId="4" w16cid:durableId="19865453">
-    <w:abstractNumId w:val="4"/>
+    <w:abstractNumId w:val="5"/>
   </w:num>
   <w:num w:numId="5" w16cid:durableId="2143303174">
-    <w:abstractNumId w:val="5"/>
+    <w:abstractNumId w:val="6"/>
   </w:num>
   <w:num w:numId="6" w16cid:durableId="605893129">
     <w:abstractNumId w:val="0"/>
   </w:num>
   <w:num w:numId="7" w16cid:durableId="1608583480">
-    <w:abstractNumId w:val="5"/>
+    <w:abstractNumId w:val="6"/>
     <w:lvlOverride w:ilvl="0">
       <w:startOverride w:val="1"/>
     </w:lvlOverride>
@@ -2459,7 +3832,7 @@
     </w:lvlOverride>
   </w:num>
   <w:num w:numId="8" w16cid:durableId="563444903">
-    <w:abstractNumId w:val="5"/>
+    <w:abstractNumId w:val="6"/>
     <w:lvlOverride w:ilvl="0">
       <w:startOverride w:val="1"/>
     </w:lvlOverride>
@@ -2489,16 +3862,25 @@
     </w:lvlOverride>
   </w:num>
   <w:num w:numId="9" w16cid:durableId="1290435967">
-    <w:abstractNumId w:val="9"/>
+    <w:abstractNumId w:val="12"/>
   </w:num>
   <w:num w:numId="10" w16cid:durableId="135996868">
-    <w:abstractNumId w:val="3"/>
+    <w:abstractNumId w:val="4"/>
   </w:num>
   <w:num w:numId="11" w16cid:durableId="1053966548">
+    <w:abstractNumId w:val="10"/>
+  </w:num>
+  <w:num w:numId="12" w16cid:durableId="1226141205">
     <w:abstractNumId w:val="7"/>
   </w:num>
-  <w:num w:numId="12" w16cid:durableId="1226141205">
-    <w:abstractNumId w:val="6"/>
+  <w:num w:numId="13" w16cid:durableId="740251733">
+    <w:abstractNumId w:val="2"/>
+  </w:num>
+  <w:num w:numId="14" w16cid:durableId="29575651">
+    <w:abstractNumId w:val="8"/>
+  </w:num>
+  <w:num w:numId="15" w16cid:durableId="838622813">
+    <w:abstractNumId w:val="9"/>
   </w:num>
 </w:numbering>
 </file>

</xml_diff>